<commit_message>
Updated Guide to reflect lat/long changes
</commit_message>
<xml_diff>
--- a/DireWX Guide.docx
+++ b/DireWX Guide.docx
@@ -656,35 +656,23 @@
           <w:sz w:val="24"/>
           <w:szCs w:val="24"/>
         </w:rPr>
-        <w:t xml:space="preserve">There should be a commented area asking you for a UGC code, or a Universal Geographic Code. This can be found at </w:t>
-      </w:r>
-      <w:hyperlink r:id="rId5" w:history="1">
-        <w:r>
-          <w:rPr>
-            <w:rStyle w:val="Hyperlink"/>
-            <w:rFonts w:ascii="Times New Roman" w:hAnsi="Times New Roman" w:cs="Times New Roman"/>
-            <w:sz w:val="24"/>
-            <w:szCs w:val="24"/>
-          </w:rPr>
-          <w:t>https://alerts.weather.gov/</w:t>
-        </w:r>
-      </w:hyperlink>
-      <w:r>
-        <w:rPr>
-          <w:rFonts w:ascii="Times New Roman" w:hAnsi="Times New Roman" w:cs="Times New Roman"/>
-          <w:sz w:val="24"/>
-          <w:szCs w:val="24"/>
-        </w:rPr>
-        <w:t xml:space="preserve">. On the page, select “Land areas with zones,” find your state, and select “County Zones” on the right. This should give you a 6-character code that corresponds with your county. For mine, Nodaway County, I’d use MDC002. Once you’ve </w:t>
-      </w:r>
-      <w:r>
-        <w:rPr>
-          <w:rFonts w:ascii="Times New Roman" w:hAnsi="Times New Roman" w:cs="Times New Roman"/>
-          <w:sz w:val="24"/>
-          <w:szCs w:val="24"/>
-        </w:rPr>
-        <w:lastRenderedPageBreak/>
-        <w:t>edited this code, save the file and close. You should now be able to run Direwolf with severe weather alerting capabilities!</w:t>
+        <w:t xml:space="preserve">There should be a commented area asking you for </w:t>
+      </w:r>
+      <w:r>
+        <w:rPr>
+          <w:rFonts w:ascii="Times New Roman" w:hAnsi="Times New Roman" w:cs="Times New Roman"/>
+          <w:sz w:val="24"/>
+          <w:szCs w:val="24"/>
+        </w:rPr>
+        <w:t>a decimal latitude and longitude. You can be as specific or ambiguous as you want. By default, it is set to my QTH’s location, Maryville, MO. Change it to reflect your latitude and longitude. After that, y</w:t>
+      </w:r>
+      <w:r>
+        <w:rPr>
+          <w:rFonts w:ascii="Times New Roman" w:hAnsi="Times New Roman" w:cs="Times New Roman"/>
+          <w:sz w:val="24"/>
+          <w:szCs w:val="24"/>
+        </w:rPr>
+        <w:t>ou should now be able to run Direwolf with severe weather alerting capabilities!</w:t>
       </w:r>
     </w:p>
     <w:p>
@@ -749,6 +737,14 @@
           <w:szCs w:val="24"/>
         </w:rPr>
         <w:t>In a nutshell, ALWAYS RELY ON THE NOAA WEATHER RADIO for the latest severe weather information. This should ONLY be used as a backup!</w:t>
+      </w:r>
+      <w:r>
+        <w:rPr>
+          <w:rFonts w:ascii="Times New Roman" w:hAnsi="Times New Roman" w:cs="Times New Roman"/>
+          <w:sz w:val="24"/>
+          <w:szCs w:val="24"/>
+        </w:rPr>
+        <w:t xml:space="preserve"> Despite the mission of the National Weather Service to relay time-sensitive watches, warnings, and advisories, no one can be certain when and where a natural disaster can and will strike.</w:t>
       </w:r>
     </w:p>
     <w:p>

</xml_diff>

<commit_message>
Updated .docx guide 5-2025
</commit_message>
<xml_diff>
--- a/DireWX Guide.docx
+++ b/DireWX Guide.docx
@@ -135,7 +135,23 @@
           <w:sz w:val="24"/>
           <w:szCs w:val="24"/>
         </w:rPr>
-        <w:t>As of right now, the script only returns the alert type (Tornado Warning, Winter Weather Advisory, etc), but because it is open source, this means that you could return more data values within the fetching method.</w:t>
+        <w:t>As of right now, the script only returns the alert type (Tornado Warning, Winter Weather Advisory, etc), but because it is open source, this means that you could return more data values within the fetching method</w:t>
+      </w:r>
+      <w:r>
+        <w:rPr>
+          <w:rFonts w:ascii="Times New Roman" w:hAnsi="Times New Roman" w:cs="Times New Roman"/>
+          <w:sz w:val="24"/>
+          <w:szCs w:val="24"/>
+        </w:rPr>
+        <w:t>, such as expiry time, counties affected, etc</w:t>
+      </w:r>
+      <w:r>
+        <w:rPr>
+          <w:rFonts w:ascii="Times New Roman" w:hAnsi="Times New Roman" w:cs="Times New Roman"/>
+          <w:sz w:val="24"/>
+          <w:szCs w:val="24"/>
+        </w:rPr>
+        <w:t>.</w:t>
       </w:r>
     </w:p>
     <w:p>
@@ -359,64 +375,48 @@
           <w:szCs w:val="24"/>
         </w:rPr>
         <w:lastRenderedPageBreak/>
-        <w:t>On Linux, type:</w:t>
-      </w:r>
-    </w:p>
-    <w:p>
-      <w:pPr>
-        <w:rPr>
-          <w:rFonts w:ascii="Times New Roman" w:hAnsi="Times New Roman" w:cs="Times New Roman"/>
-          <w:sz w:val="24"/>
-          <w:szCs w:val="24"/>
-        </w:rPr>
-      </w:pPr>
-      <w:r>
-        <w:rPr>
-          <w:rFonts w:ascii="Times New Roman" w:hAnsi="Times New Roman" w:cs="Times New Roman"/>
-          <w:sz w:val="24"/>
-          <w:szCs w:val="24"/>
-        </w:rPr>
-        <w:t>CBEACON DELAY=00:30 EVERY=</w:t>
-      </w:r>
-      <w:r>
-        <w:rPr>
-          <w:rFonts w:ascii="Times New Roman" w:hAnsi="Times New Roman" w:cs="Times New Roman"/>
-          <w:sz w:val="24"/>
-          <w:szCs w:val="24"/>
-        </w:rPr>
-        <w:t>0</w:t>
-      </w:r>
-      <w:r>
-        <w:rPr>
-          <w:rFonts w:ascii="Times New Roman" w:hAnsi="Times New Roman" w:cs="Times New Roman"/>
-          <w:sz w:val="24"/>
-          <w:szCs w:val="24"/>
-        </w:rPr>
-        <w:t>2:00</w:t>
-      </w:r>
-      <w:r>
-        <w:rPr>
-          <w:rFonts w:ascii="Times New Roman" w:hAnsi="Times New Roman" w:cs="Times New Roman"/>
-          <w:sz w:val="24"/>
-          <w:szCs w:val="24"/>
-        </w:rPr>
-        <w:t xml:space="preserve"> </w:t>
-      </w:r>
-      <w:r>
-        <w:rPr>
-          <w:rFonts w:ascii="Times New Roman" w:hAnsi="Times New Roman" w:cs="Times New Roman"/>
-          <w:sz w:val="24"/>
-          <w:szCs w:val="24"/>
-        </w:rPr>
-        <w:t>INFOCMD=</w:t>
-      </w:r>
-      <w:r>
-        <w:rPr>
-          <w:rFonts w:ascii="Times New Roman" w:hAnsi="Times New Roman" w:cs="Times New Roman"/>
-          <w:sz w:val="24"/>
-          <w:szCs w:val="24"/>
-        </w:rPr>
-        <w:t>“</w:t>
+        <w:t>On Windows</w:t>
+      </w:r>
+      <w:r>
+        <w:rPr>
+          <w:rFonts w:ascii="Times New Roman" w:hAnsi="Times New Roman" w:cs="Times New Roman"/>
+          <w:sz w:val="24"/>
+          <w:szCs w:val="24"/>
+        </w:rPr>
+        <w:t xml:space="preserve"> and Linux</w:t>
+      </w:r>
+      <w:r>
+        <w:rPr>
+          <w:rFonts w:ascii="Times New Roman" w:hAnsi="Times New Roman" w:cs="Times New Roman"/>
+          <w:sz w:val="24"/>
+          <w:szCs w:val="24"/>
+        </w:rPr>
+        <w:t>, type:</w:t>
+      </w:r>
+    </w:p>
+    <w:p>
+      <w:pPr>
+        <w:rPr>
+          <w:rFonts w:ascii="Times New Roman" w:hAnsi="Times New Roman" w:cs="Times New Roman"/>
+          <w:sz w:val="24"/>
+          <w:szCs w:val="24"/>
+        </w:rPr>
+      </w:pPr>
+      <w:r>
+        <w:rPr>
+          <w:rFonts w:ascii="Times New Roman" w:hAnsi="Times New Roman" w:cs="Times New Roman"/>
+          <w:sz w:val="24"/>
+          <w:szCs w:val="24"/>
+        </w:rPr>
+        <w:t>CBEACON DELAY=00:30 EVERY=02:00 INFOCMD=“python</w:t>
+      </w:r>
+      <w:r>
+        <w:rPr>
+          <w:rFonts w:ascii="Times New Roman" w:hAnsi="Times New Roman" w:cs="Times New Roman"/>
+          <w:sz w:val="24"/>
+          <w:szCs w:val="24"/>
+        </w:rPr>
+        <w:t xml:space="preserve">3 </w:t>
       </w:r>
       <w:r>
         <w:rPr>
@@ -450,50 +450,71 @@
           <w:sz w:val="24"/>
           <w:szCs w:val="24"/>
         </w:rPr>
-        <w:t>On Windows, type:</w:t>
-      </w:r>
-    </w:p>
-    <w:p>
-      <w:pPr>
-        <w:rPr>
-          <w:rFonts w:ascii="Times New Roman" w:hAnsi="Times New Roman" w:cs="Times New Roman"/>
-          <w:sz w:val="24"/>
-          <w:szCs w:val="24"/>
-        </w:rPr>
-      </w:pPr>
-      <w:r>
-        <w:rPr>
-          <w:rFonts w:ascii="Times New Roman" w:hAnsi="Times New Roman" w:cs="Times New Roman"/>
-          <w:sz w:val="24"/>
-          <w:szCs w:val="24"/>
-        </w:rPr>
-        <w:t>CBEACON DELAY=00:30 EVERY=02:00 INFOCMD=“python /pathtoyour/pythonfile/pythonscript.py”</w:t>
-      </w:r>
-    </w:p>
-    <w:p>
-      <w:pPr>
-        <w:rPr>
-          <w:rFonts w:ascii="Times New Roman" w:hAnsi="Times New Roman" w:cs="Times New Roman"/>
-          <w:sz w:val="24"/>
-          <w:szCs w:val="24"/>
-        </w:rPr>
-      </w:pPr>
-    </w:p>
-    <w:p>
-      <w:pPr>
-        <w:rPr>
-          <w:rFonts w:ascii="Times New Roman" w:hAnsi="Times New Roman" w:cs="Times New Roman"/>
-          <w:sz w:val="24"/>
-          <w:szCs w:val="24"/>
-        </w:rPr>
-      </w:pPr>
-      <w:r>
-        <w:rPr>
-          <w:rFonts w:ascii="Times New Roman" w:hAnsi="Times New Roman" w:cs="Times New Roman"/>
-          <w:sz w:val="24"/>
-          <w:szCs w:val="24"/>
-        </w:rPr>
-        <w:t>The infocmd field is important as this will issue a command instead of a preset information field like what we would use if we ran a plain info field. The plain info field beacons a preset message.</w:t>
+        <w:t xml:space="preserve">As of 5-2025, you can ignore the shebang line – I used to make it work but now it doesn’t seem to want to </w:t>
+      </w:r>
+      <w:r>
+        <w:rPr>
+          <mc:AlternateContent>
+            <mc:Choice Requires="w16se">
+              <w:rFonts w:ascii="Times New Roman" w:hAnsi="Times New Roman" w:cs="Times New Roman"/>
+            </mc:Choice>
+            <mc:Fallback>
+              <w:rFonts w:ascii="Segoe UI Emoji" w:eastAsia="Segoe UI Emoji" w:hAnsi="Segoe UI Emoji" w:cs="Segoe UI Emoji"/>
+            </mc:Fallback>
+          </mc:AlternateContent>
+          <w:sz w:val="24"/>
+          <w:szCs w:val="24"/>
+        </w:rPr>
+        <mc:AlternateContent>
+          <mc:Choice Requires="w16se">
+            <w16se:symEx w16se:font="Segoe UI Emoji" w16se:char="2639"/>
+          </mc:Choice>
+          <mc:Fallback>
+            <w:t>☹</w:t>
+          </mc:Fallback>
+        </mc:AlternateContent>
+      </w:r>
+    </w:p>
+    <w:p>
+      <w:pPr>
+        <w:rPr>
+          <w:rFonts w:ascii="Times New Roman" w:hAnsi="Times New Roman" w:cs="Times New Roman"/>
+          <w:sz w:val="24"/>
+          <w:szCs w:val="24"/>
+        </w:rPr>
+      </w:pPr>
+    </w:p>
+    <w:p>
+      <w:pPr>
+        <w:rPr>
+          <w:rFonts w:ascii="Times New Roman" w:hAnsi="Times New Roman" w:cs="Times New Roman"/>
+          <w:sz w:val="24"/>
+          <w:szCs w:val="24"/>
+        </w:rPr>
+      </w:pPr>
+      <w:r>
+        <w:rPr>
+          <w:rFonts w:ascii="Times New Roman" w:hAnsi="Times New Roman" w:cs="Times New Roman"/>
+          <w:sz w:val="24"/>
+          <w:szCs w:val="24"/>
+        </w:rPr>
+        <w:t>The infocmd field is important as this will issue a</w:t>
+      </w:r>
+      <w:r>
+        <w:rPr>
+          <w:rFonts w:ascii="Times New Roman" w:hAnsi="Times New Roman" w:cs="Times New Roman"/>
+          <w:sz w:val="24"/>
+          <w:szCs w:val="24"/>
+        </w:rPr>
+        <w:t>nd execute a</w:t>
+      </w:r>
+      <w:r>
+        <w:rPr>
+          <w:rFonts w:ascii="Times New Roman" w:hAnsi="Times New Roman" w:cs="Times New Roman"/>
+          <w:sz w:val="24"/>
+          <w:szCs w:val="24"/>
+        </w:rPr>
+        <w:t xml:space="preserve"> command instead of a preset information field like what we would use if we ran a plain info field. The plain info field beacons a preset message.</w:t>
       </w:r>
     </w:p>
     <w:p>
@@ -702,6 +723,7 @@
           <w:sz w:val="24"/>
           <w:szCs w:val="24"/>
         </w:rPr>
+        <w:lastRenderedPageBreak/>
         <w:t>NOTE ABOUT ALERTS</w:t>
       </w:r>
     </w:p>
@@ -761,7 +783,23 @@
           <w:sz w:val="24"/>
           <w:szCs w:val="24"/>
         </w:rPr>
-        <w:t>I have not tested this on any other platforms such as Windows or Mac. If you have the capability and you’d like to try it, go for it! This is open source software after all.</w:t>
+        <w:t>I have not tested this on Mac</w:t>
+      </w:r>
+      <w:r>
+        <w:rPr>
+          <w:rFonts w:ascii="Times New Roman" w:hAnsi="Times New Roman" w:cs="Times New Roman"/>
+          <w:sz w:val="24"/>
+          <w:szCs w:val="24"/>
+        </w:rPr>
+        <w:t>/Apple</w:t>
+      </w:r>
+      <w:r>
+        <w:rPr>
+          <w:rFonts w:ascii="Times New Roman" w:hAnsi="Times New Roman" w:cs="Times New Roman"/>
+          <w:sz w:val="24"/>
+          <w:szCs w:val="24"/>
+        </w:rPr>
+        <w:t>. If you have the capability and you’d like to try it, go for it! This is open source software after all.</w:t>
       </w:r>
     </w:p>
     <w:p>

</xml_diff>